<commit_message>
Added firewall command in the guide to open port 45321
</commit_message>
<xml_diff>
--- a/ScuteBox Setup for Accessing Global Server.docx
+++ b/ScuteBox Setup for Accessing Global Server.docx
@@ -171,60 +171,267 @@
           <w:ilvl w:val="0"/>
           <w:numId w:val="2"/>
         </w:numPr>
+        <w:rPr>
+          <w:rFonts w:ascii="Consolas" w:hAnsi="Consolas" w:cs="Consolas"/>
+        </w:rPr>
       </w:pPr>
       <w:r>
         <w:t>Run command below</w:t>
       </w:r>
       <w:r>
+        <w:br/>
+      </w:r>
+      <w:r>
+        <w:rPr>
+          <w:rFonts w:ascii="Consolas" w:hAnsi="Consolas" w:cs="Consolas"/>
+          <w:highlight w:val="lightGray"/>
+        </w:rPr>
+        <w:t xml:space="preserve">$ </w:t>
+      </w:r>
+      <w:proofErr w:type="spellStart"/>
+      <w:r>
+        <w:rPr>
+          <w:rFonts w:ascii="Consolas" w:hAnsi="Consolas" w:cs="Consolas"/>
+          <w:highlight w:val="lightGray"/>
+        </w:rPr>
+        <w:t>sudo</w:t>
+      </w:r>
+      <w:proofErr w:type="spellEnd"/>
+      <w:r>
+        <w:rPr>
+          <w:rFonts w:ascii="Consolas" w:hAnsi="Consolas" w:cs="Consolas"/>
+          <w:highlight w:val="lightGray"/>
+        </w:rPr>
+        <w:t xml:space="preserve"> </w:t>
+      </w:r>
+      <w:proofErr w:type="spellStart"/>
+      <w:r>
+        <w:rPr>
+          <w:rFonts w:ascii="Consolas" w:hAnsi="Consolas" w:cs="Consolas"/>
+          <w:highlight w:val="lightGray"/>
+        </w:rPr>
+        <w:t>systemctl</w:t>
+      </w:r>
+      <w:proofErr w:type="spellEnd"/>
+      <w:r>
+        <w:rPr>
+          <w:rFonts w:ascii="Consolas" w:hAnsi="Consolas" w:cs="Consolas"/>
+          <w:highlight w:val="lightGray"/>
+        </w:rPr>
+        <w:t xml:space="preserve"> start </w:t>
+      </w:r>
+      <w:proofErr w:type="spellStart"/>
+      <w:r>
+        <w:rPr>
+          <w:rFonts w:ascii="Consolas" w:hAnsi="Consolas" w:cs="Consolas"/>
+          <w:highlight w:val="lightGray"/>
+        </w:rPr>
+        <w:t>bserver.service</w:t>
+      </w:r>
+      <w:proofErr w:type="spellEnd"/>
+      <w:r>
+        <w:rPr>
+          <w:rFonts w:ascii="Consolas" w:hAnsi="Consolas" w:cs="Consolas"/>
+          <w:highlight w:val="lightGray"/>
+        </w:rPr>
         <w:br/>
         <w:t xml:space="preserve">$ </w:t>
       </w:r>
       <w:proofErr w:type="spellStart"/>
       <w:r>
+        <w:rPr>
+          <w:rFonts w:ascii="Consolas" w:hAnsi="Consolas" w:cs="Consolas"/>
+          <w:highlight w:val="lightGray"/>
+        </w:rPr>
         <w:t>sudo</w:t>
       </w:r>
       <w:proofErr w:type="spellEnd"/>
       <w:r>
+        <w:rPr>
+          <w:rFonts w:ascii="Consolas" w:hAnsi="Consolas" w:cs="Consolas"/>
+          <w:highlight w:val="lightGray"/>
+        </w:rPr>
         <w:t xml:space="preserve"> </w:t>
       </w:r>
       <w:proofErr w:type="spellStart"/>
       <w:r>
+        <w:rPr>
+          <w:rFonts w:ascii="Consolas" w:hAnsi="Consolas" w:cs="Consolas"/>
+          <w:highlight w:val="lightGray"/>
+        </w:rPr>
         <w:t>systemctl</w:t>
       </w:r>
       <w:proofErr w:type="spellEnd"/>
       <w:r>
-        <w:t xml:space="preserve"> start </w:t>
-      </w:r>
-      <w:proofErr w:type="spellStart"/>
-      <w:r>
-        <w:t>bserver.service</w:t>
-      </w:r>
-      <w:proofErr w:type="spellEnd"/>
-      <w:r>
+        <w:rPr>
+          <w:rFonts w:ascii="Consolas" w:hAnsi="Consolas" w:cs="Consolas"/>
+          <w:highlight w:val="lightGray"/>
+        </w:rPr>
+        <w:t xml:space="preserve"> enable </w:t>
+      </w:r>
+      <w:proofErr w:type="spellStart"/>
+      <w:r>
+        <w:rPr>
+          <w:rFonts w:ascii="Consolas" w:hAnsi="Consolas" w:cs="Consolas"/>
+          <w:highlight w:val="lightGray"/>
+        </w:rPr>
+        <w:t>berver.service</w:t>
+      </w:r>
+      <w:proofErr w:type="spellEnd"/>
+    </w:p>
+    <w:p>
+      <w:pPr>
+        <w:pStyle w:val="ListParagraph"/>
+        <w:numPr>
+          <w:ilvl w:val="0"/>
+          <w:numId w:val="2"/>
+        </w:numPr>
+        <w:rPr>
+          <w:rFonts w:ascii="Consolas" w:hAnsi="Consolas" w:cs="Consolas"/>
+        </w:rPr>
+      </w:pPr>
+      <w:r>
+        <w:t>After install all software, change firewall to let data from port 45321 go through</w:t>
+      </w:r>
+      <w:r>
+        <w:br/>
+      </w:r>
+      <w:r>
+        <w:rPr>
+          <w:rFonts w:ascii="Consolas" w:hAnsi="Consolas" w:cs="Consolas"/>
+          <w:highlight w:val="lightGray"/>
+        </w:rPr>
+        <w:t xml:space="preserve">$ </w:t>
+      </w:r>
+      <w:proofErr w:type="spellStart"/>
+      <w:r>
+        <w:rPr>
+          <w:rFonts w:ascii="Consolas" w:hAnsi="Consolas" w:cs="Consolas"/>
+          <w:highlight w:val="lightGray"/>
+        </w:rPr>
+        <w:t>sudo</w:t>
+      </w:r>
+      <w:proofErr w:type="spellEnd"/>
+      <w:r>
+        <w:rPr>
+          <w:rFonts w:ascii="Consolas" w:hAnsi="Consolas" w:cs="Consolas"/>
+          <w:highlight w:val="lightGray"/>
+        </w:rPr>
+        <w:t xml:space="preserve"> firewall-</w:t>
+      </w:r>
+      <w:proofErr w:type="spellStart"/>
+      <w:r>
+        <w:rPr>
+          <w:rFonts w:ascii="Consolas" w:hAnsi="Consolas" w:cs="Consolas"/>
+          <w:highlight w:val="lightGray"/>
+        </w:rPr>
+        <w:t>cmd</w:t>
+      </w:r>
+      <w:proofErr w:type="spellEnd"/>
+      <w:r>
+        <w:rPr>
+          <w:rFonts w:ascii="Consolas" w:hAnsi="Consolas" w:cs="Consolas"/>
+          <w:highlight w:val="lightGray"/>
+        </w:rPr>
+        <w:t xml:space="preserve"> </w:t>
+      </w:r>
+      <w:r>
+        <w:rPr>
+          <w:rFonts w:ascii="Consolas" w:hAnsi="Consolas" w:cs="Consolas"/>
+          <w:highlight w:val="lightGray"/>
+        </w:rPr>
+        <w:t>--</w:t>
+      </w:r>
+      <w:r>
+        <w:rPr>
+          <w:rFonts w:ascii="Consolas" w:hAnsi="Consolas" w:cs="Consolas"/>
+          <w:highlight w:val="lightGray"/>
+        </w:rPr>
+        <w:t xml:space="preserve">permanent </w:t>
+      </w:r>
+      <w:r>
+        <w:rPr>
+          <w:rFonts w:ascii="Consolas" w:hAnsi="Consolas" w:cs="Consolas"/>
+          <w:highlight w:val="lightGray"/>
+        </w:rPr>
+        <w:t>--</w:t>
+      </w:r>
+      <w:r>
+        <w:rPr>
+          <w:rFonts w:ascii="Consolas" w:hAnsi="Consolas" w:cs="Consolas"/>
+          <w:highlight w:val="lightGray"/>
+        </w:rPr>
+        <w:t xml:space="preserve">zone=public </w:t>
+      </w:r>
+      <w:r>
+        <w:rPr>
+          <w:rFonts w:ascii="Consolas" w:hAnsi="Consolas" w:cs="Consolas"/>
+          <w:highlight w:val="lightGray"/>
+        </w:rPr>
+        <w:t>--</w:t>
+      </w:r>
+      <w:r>
+        <w:rPr>
+          <w:rFonts w:ascii="Consolas" w:hAnsi="Consolas" w:cs="Consolas"/>
+          <w:highlight w:val="lightGray"/>
+        </w:rPr>
+        <w:t>add-port=45321/</w:t>
+      </w:r>
+      <w:proofErr w:type="spellStart"/>
+      <w:r>
+        <w:rPr>
+          <w:rFonts w:ascii="Consolas" w:hAnsi="Consolas" w:cs="Consolas"/>
+          <w:highlight w:val="lightGray"/>
+        </w:rPr>
+        <w:t>udp</w:t>
+      </w:r>
+      <w:proofErr w:type="spellEnd"/>
+      <w:r>
+        <w:rPr>
+          <w:rFonts w:ascii="Consolas" w:hAnsi="Consolas" w:cs="Consolas"/>
+          <w:highlight w:val="lightGray"/>
+        </w:rPr>
         <w:br/>
         <w:t xml:space="preserve">$ </w:t>
       </w:r>
       <w:proofErr w:type="spellStart"/>
       <w:r>
+        <w:rPr>
+          <w:rFonts w:ascii="Consolas" w:hAnsi="Consolas" w:cs="Consolas"/>
+          <w:highlight w:val="lightGray"/>
+        </w:rPr>
         <w:t>sudo</w:t>
       </w:r>
       <w:proofErr w:type="spellEnd"/>
       <w:r>
+        <w:rPr>
+          <w:rFonts w:ascii="Consolas" w:hAnsi="Consolas" w:cs="Consolas"/>
+          <w:highlight w:val="lightGray"/>
+        </w:rPr>
+        <w:t xml:space="preserve"> firewall-</w:t>
+      </w:r>
+      <w:proofErr w:type="spellStart"/>
+      <w:r>
+        <w:rPr>
+          <w:rFonts w:ascii="Consolas" w:hAnsi="Consolas" w:cs="Consolas"/>
+          <w:highlight w:val="lightGray"/>
+        </w:rPr>
+        <w:t>cmd</w:t>
+      </w:r>
+      <w:proofErr w:type="spellEnd"/>
+      <w:r>
+        <w:rPr>
+          <w:rFonts w:ascii="Consolas" w:hAnsi="Consolas" w:cs="Consolas"/>
+          <w:highlight w:val="lightGray"/>
+        </w:rPr>
+        <w:t xml:space="preserve"> --reload</w:t>
+      </w:r>
+      <w:r>
+        <w:rPr>
+          <w:rFonts w:ascii="Consolas" w:hAnsi="Consolas" w:cs="Consolas"/>
+        </w:rPr>
         <w:t xml:space="preserve"> </w:t>
       </w:r>
-      <w:proofErr w:type="spellStart"/>
-      <w:r>
-        <w:t>systemctl</w:t>
-      </w:r>
-      <w:proofErr w:type="spellEnd"/>
-      <w:r>
-        <w:t xml:space="preserve"> enable </w:t>
-      </w:r>
-      <w:proofErr w:type="spellStart"/>
-      <w:r>
-        <w:t>berver.service</w:t>
-      </w:r>
-      <w:proofErr w:type="spellEnd"/>
     </w:p>
     <w:p>
       <w:pPr>
@@ -256,6 +463,8 @@
         </w:rPr>
         <w:t xml:space="preserve"> Internet IP Periodically</w:t>
       </w:r>
+      <w:bookmarkStart w:id="0" w:name="_GoBack"/>
+      <w:bookmarkEnd w:id="0"/>
     </w:p>
     <w:p>
       <w:pPr>
@@ -345,8 +554,6 @@
       <w:r>
         <w:br/>
       </w:r>
-      <w:bookmarkStart w:id="0" w:name="_GoBack"/>
-      <w:bookmarkEnd w:id="0"/>
       <w:r>
         <w:rPr>
           <w:rFonts w:ascii="Consolas" w:hAnsi="Consolas" w:cs="Consolas"/>
@@ -356,7 +563,7 @@
     </w:p>
     <w:sectPr>
       <w:pgSz w:w="12240" w:h="15840"/>
-      <w:pgMar w:top="1440" w:right="1800" w:bottom="1440" w:left="1800" w:header="720" w:footer="720" w:gutter="0"/>
+      <w:pgMar w:top="1440" w:right="1530" w:bottom="1440" w:left="1710" w:header="720" w:footer="720" w:gutter="0"/>
       <w:cols w:space="720"/>
       <w:docGrid w:linePitch="360"/>
     </w:sectPr>

</xml_diff>